<commit_message>
Specification character Name Fixed
</commit_message>
<xml_diff>
--- a/Specifikáció.docx
+++ b/Specifikáció.docx
@@ -1,6 +1,6 @@
 
 <file path=word/document.xml><?xml version="1.0" encoding="utf-8"?>
-<w:document xmlns:wpc="http://schemas.microsoft.com/office/word/2010/wordprocessingCanvas" xmlns:cx="http://schemas.microsoft.com/office/drawing/2014/chartex" xmlns:cx1="http://schemas.microsoft.com/office/drawing/2015/9/8/chartex" xmlns:cx2="http://schemas.microsoft.com/office/drawing/2015/10/21/chartex" xmlns:cx3="http://schemas.microsoft.com/office/drawing/2016/5/9/chartex" xmlns:cx4="http://schemas.microsoft.com/office/drawing/2016/5/10/chartex" xmlns:cx5="http://schemas.microsoft.com/office/drawing/2016/5/11/chartex" xmlns:cx6="http://schemas.microsoft.com/office/drawing/2016/5/12/chartex" xmlns:cx7="http://schemas.microsoft.com/office/drawing/2016/5/13/chartex" xmlns:cx8="http://schemas.microsoft.com/office/drawing/2016/5/14/chartex" xmlns:mc="http://schemas.openxmlformats.org/markup-compatibility/2006" xmlns:aink="http://schemas.microsoft.com/office/drawing/2016/ink" xmlns:am3d="http://schemas.microsoft.com/office/drawing/2017/model3d" xmlns:o="urn:schemas-microsoft-com:office:office" xmlns:r="http://schemas.openxmlformats.org/officeDocument/2006/relationships" xmlns:m="http://schemas.openxmlformats.org/officeDocument/2006/math" xmlns:v="urn:schemas-microsoft-com:vml" xmlns:wp14="http://schemas.microsoft.com/office/word/2010/wordprocessingDrawing" xmlns:wp="http://schemas.openxmlformats.org/drawingml/2006/wordprocessingDrawing" xmlns:w10="urn:schemas-microsoft-com:office:word" xmlns:w="http://schemas.openxmlformats.org/wordprocessingml/2006/main" xmlns:w14="http://schemas.microsoft.com/office/word/2010/wordml" xmlns:w15="http://schemas.microsoft.com/office/word/2012/wordml" xmlns:w16cex="http://schemas.microsoft.com/office/word/2018/wordml/cex" xmlns:w16cid="http://schemas.microsoft.com/office/word/2016/wordml/cid" xmlns:w16="http://schemas.microsoft.com/office/word/2018/wordml" xmlns:w16sdtdh="http://schemas.microsoft.com/office/word/2020/wordml/sdtdatahash" xmlns:w16se="http://schemas.microsoft.com/office/word/2015/wordml/symex" xmlns:wpg="http://schemas.microsoft.com/office/word/2010/wordprocessingGroup" xmlns:wpi="http://schemas.microsoft.com/office/word/2010/wordprocessingInk" xmlns:wne="http://schemas.microsoft.com/office/word/2006/wordml" xmlns:wps="http://schemas.microsoft.com/office/word/2010/wordprocessingShape" mc:Ignorable="w14 w15 w16se w16cid w16 w16cex w16sdtdh wp14">
+<w:document xmlns:wpc="http://schemas.microsoft.com/office/word/2010/wordprocessingCanvas" xmlns:cx="http://schemas.microsoft.com/office/drawing/2014/chartex" xmlns:cx1="http://schemas.microsoft.com/office/drawing/2015/9/8/chartex" xmlns:cx2="http://schemas.microsoft.com/office/drawing/2015/10/21/chartex" xmlns:cx3="http://schemas.microsoft.com/office/drawing/2016/5/9/chartex" xmlns:cx4="http://schemas.microsoft.com/office/drawing/2016/5/10/chartex" xmlns:cx5="http://schemas.microsoft.com/office/drawing/2016/5/11/chartex" xmlns:cx6="http://schemas.microsoft.com/office/drawing/2016/5/12/chartex" xmlns:cx7="http://schemas.microsoft.com/office/drawing/2016/5/13/chartex" xmlns:cx8="http://schemas.microsoft.com/office/drawing/2016/5/14/chartex" xmlns:mc="http://schemas.openxmlformats.org/markup-compatibility/2006" xmlns:aink="http://schemas.microsoft.com/office/drawing/2016/ink" xmlns:am3d="http://schemas.microsoft.com/office/drawing/2017/model3d" xmlns:o="urn:schemas-microsoft-com:office:office" xmlns:oel="http://schemas.microsoft.com/office/2019/extlst" xmlns:r="http://schemas.openxmlformats.org/officeDocument/2006/relationships" xmlns:m="http://schemas.openxmlformats.org/officeDocument/2006/math" xmlns:v="urn:schemas-microsoft-com:vml" xmlns:wp14="http://schemas.microsoft.com/office/word/2010/wordprocessingDrawing" xmlns:wp="http://schemas.openxmlformats.org/drawingml/2006/wordprocessingDrawing" xmlns:w10="urn:schemas-microsoft-com:office:word" xmlns:w="http://schemas.openxmlformats.org/wordprocessingml/2006/main" xmlns:w14="http://schemas.microsoft.com/office/word/2010/wordml" xmlns:w15="http://schemas.microsoft.com/office/word/2012/wordml" xmlns:w16cex="http://schemas.microsoft.com/office/word/2018/wordml/cex" xmlns:w16cid="http://schemas.microsoft.com/office/word/2016/wordml/cid" xmlns:w16="http://schemas.microsoft.com/office/word/2018/wordml" xmlns:w16sdtdh="http://schemas.microsoft.com/office/word/2020/wordml/sdtdatahash" xmlns:w16se="http://schemas.microsoft.com/office/word/2015/wordml/symex" xmlns:wpg="http://schemas.microsoft.com/office/word/2010/wordprocessingGroup" xmlns:wpi="http://schemas.microsoft.com/office/word/2010/wordprocessingInk" xmlns:wne="http://schemas.microsoft.com/office/word/2006/wordml" xmlns:wps="http://schemas.microsoft.com/office/word/2010/wordprocessingShape" mc:Ignorable="w14 w15 w16se w16cid w16 w16cex w16sdtdh wp14">
   <w:body>
     <w:p>
       <w:pPr>
@@ -23,15 +23,13 @@
         </w:rPr>
         <w:t xml:space="preserve"> </w:t>
       </w:r>
-      <w:proofErr w:type="spellStart"/>
-      <w:r>
-        <w:rPr>
-          <w:sz w:val="24"/>
-          <w:szCs w:val="24"/>
-        </w:rPr>
-        <w:t>Fight</w:t>
-      </w:r>
-      <w:proofErr w:type="spellEnd"/>
+      <w:r>
+        <w:rPr>
+          <w:sz w:val="24"/>
+          <w:szCs w:val="24"/>
+        </w:rPr>
+        <w:t>Far</w:t>
+      </w:r>
       <w:r>
         <w:rPr>
           <w:sz w:val="24"/>
@@ -39,15 +37,261 @@
         </w:rPr>
         <w:t xml:space="preserve"> </w:t>
       </w:r>
-      <w:proofErr w:type="spellStart"/>
-      <w:r>
-        <w:rPr>
-          <w:sz w:val="24"/>
-          <w:szCs w:val="24"/>
-        </w:rPr>
-        <w:t>for</w:t>
-      </w:r>
-      <w:proofErr w:type="spellEnd"/>
+      <w:r>
+        <w:rPr>
+          <w:sz w:val="24"/>
+          <w:szCs w:val="24"/>
+        </w:rPr>
+        <w:t>from</w:t>
+      </w:r>
+      <w:r>
+        <w:rPr>
+          <w:sz w:val="24"/>
+          <w:szCs w:val="24"/>
+        </w:rPr>
+        <w:t xml:space="preserve"> freedom</w:t>
+      </w:r>
+    </w:p>
+    <w:p>
+      <w:pPr>
+        <w:rPr>
+          <w:sz w:val="24"/>
+          <w:szCs w:val="24"/>
+        </w:rPr>
+      </w:pPr>
+      <w:r>
+        <w:rPr>
+          <w:sz w:val="24"/>
+          <w:szCs w:val="24"/>
+        </w:rPr>
+        <w:t>Rétegek: Megjelenítő réteg, Modell, Logika, Repo</w:t>
+      </w:r>
+    </w:p>
+    <w:p>
+      <w:pPr>
+        <w:rPr>
+          <w:sz w:val="24"/>
+          <w:szCs w:val="24"/>
+        </w:rPr>
+      </w:pPr>
+      <w:r>
+        <w:rPr>
+          <w:sz w:val="24"/>
+          <w:szCs w:val="24"/>
+        </w:rPr>
+        <w:t xml:space="preserve">Koncepció terv, hogy hogyan néz ki egy - egy része a játéknak. </w:t>
+      </w:r>
+    </w:p>
+    <w:p>
+      <w:pPr>
+        <w:rPr>
+          <w:sz w:val="24"/>
+          <w:szCs w:val="24"/>
+        </w:rPr>
+      </w:pPr>
+      <w:r>
+        <w:rPr>
+          <w:sz w:val="24"/>
+          <w:szCs w:val="24"/>
+        </w:rPr>
+        <w:t>Sztori:</w:t>
+      </w:r>
+    </w:p>
+    <w:p>
+      <w:pPr>
+        <w:rPr>
+          <w:sz w:val="24"/>
+          <w:szCs w:val="24"/>
+        </w:rPr>
+      </w:pPr>
+      <w:r>
+        <w:rPr>
+          <w:sz w:val="24"/>
+          <w:szCs w:val="24"/>
+        </w:rPr>
+        <w:t xml:space="preserve">A játék sztoriját, kisebb módosítással, a Binding of Isaac-ből vettük. Itt is szörnyek ellen kell harcolni, illetve a főgonosz majd a mami lesz, aki le akarja vadászni főhősünket, mert nem lett meg a programozás 4 tárgya. </w:t>
+      </w:r>
+    </w:p>
+    <w:p>
+      <w:pPr>
+        <w:rPr>
+          <w:sz w:val="24"/>
+          <w:szCs w:val="24"/>
+        </w:rPr>
+      </w:pPr>
+      <w:r>
+        <w:rPr>
+          <w:sz w:val="24"/>
+          <w:szCs w:val="24"/>
+        </w:rPr>
+        <w:t xml:space="preserve">A játék: </w:t>
+      </w:r>
+    </w:p>
+    <w:p>
+      <w:pPr>
+        <w:rPr>
+          <w:sz w:val="24"/>
+          <w:szCs w:val="24"/>
+        </w:rPr>
+      </w:pPr>
+      <w:r>
+        <w:rPr>
+          <w:sz w:val="24"/>
+          <w:szCs w:val="24"/>
+        </w:rPr>
+        <w:t xml:space="preserve">A játék elején találkozunk a kezdőképernyővel, amin a Press start gomb van, ezzel indítjuk a játékot. </w:t>
+      </w:r>
+    </w:p>
+    <w:p>
+      <w:pPr>
+        <w:rPr>
+          <w:sz w:val="24"/>
+          <w:szCs w:val="24"/>
+        </w:rPr>
+      </w:pPr>
+      <w:r>
+        <w:rPr>
+          <w:sz w:val="24"/>
+          <w:szCs w:val="24"/>
+        </w:rPr>
+        <w:t>Ezután a menüben találjuk magunka, ahol kiválaszthatjuk, hogy mit szeretnénk csinálni a következőkben. A választható opciók: Új játék, utolsó játék folytatása, különböző statisztikák megtekintése, beállítások és játékból való kilépés.</w:t>
+      </w:r>
+    </w:p>
+    <w:p>
+      <w:pPr>
+        <w:rPr>
+          <w:sz w:val="24"/>
+          <w:szCs w:val="24"/>
+        </w:rPr>
+      </w:pPr>
+      <w:r>
+        <w:rPr>
+          <w:sz w:val="24"/>
+          <w:szCs w:val="24"/>
+        </w:rPr>
+        <w:t xml:space="preserve">A New Run menüpontra kattintva elindul egy háttérsztori, amiben megjelenítjük, hogy mi is a kerettörténete a játéknak. Majd ezután belépünk a kezdőszobába, ahol még nincsenek ellenségek. Ez csak felkészít minket a nagy megmérettetésre. Ezt követően két féle lehetőségünk van, vagy továbbmegyünk a következő szobába, ahol a billentyűket és irányokat tudjuk tesztelni, vagy belépünk a paused menu-be, ahol ki tudunk lépni a főmenübe, vagy a beállításokba. Illetve különböző statisztikákat tudunk megtekinteni az eddigi játékunkkal kapcsolatban. </w:t>
+      </w:r>
+    </w:p>
+    <w:p>
+      <w:pPr>
+        <w:rPr>
+          <w:sz w:val="24"/>
+          <w:szCs w:val="24"/>
+        </w:rPr>
+      </w:pPr>
+      <w:r>
+        <w:rPr>
+          <w:sz w:val="24"/>
+          <w:szCs w:val="24"/>
+        </w:rPr>
+        <w:t xml:space="preserve">A Try the controlls szoba után tovább megyünk a következő szobára, ahol már ellenségekkel találkozhatunk és harcolhatunk, itemeket tudunk felvenni, amik erősítenek minket, vagy meghalunk. Ekkor megjelenik a meghaltunk képernyő, mindenünket elfesztjük, és ezután vagy újrakezdjük a játékot, vagy visszatérünk a menübe. </w:t>
+      </w:r>
+    </w:p>
+    <w:p>
+      <w:pPr>
+        <w:rPr>
+          <w:sz w:val="24"/>
+          <w:szCs w:val="24"/>
+        </w:rPr>
+      </w:pPr>
+      <w:r>
+        <w:rPr>
+          <w:sz w:val="24"/>
+          <w:szCs w:val="24"/>
+        </w:rPr>
+        <w:t xml:space="preserve">Ha minden szobán és szinten átverekedtük magunkat, akkor utána megnyertük a játékot. Ezután új játékot kezdhetünk, vagy visszatérhetünk a menübe. </w:t>
+      </w:r>
+    </w:p>
+    <w:p>
+      <w:pPr>
+        <w:rPr>
+          <w:sz w:val="24"/>
+          <w:szCs w:val="24"/>
+        </w:rPr>
+      </w:pPr>
+      <w:r>
+        <w:rPr>
+          <w:sz w:val="24"/>
+          <w:szCs w:val="24"/>
+        </w:rPr>
+        <w:t xml:space="preserve">A Continue menüpontban az utoljára félbehagyott játékot tudjuk folytatni. </w:t>
+      </w:r>
+    </w:p>
+    <w:p>
+      <w:pPr>
+        <w:rPr>
+          <w:sz w:val="24"/>
+          <w:szCs w:val="24"/>
+        </w:rPr>
+      </w:pPr>
+      <w:r>
+        <w:rPr>
+          <w:sz w:val="24"/>
+          <w:szCs w:val="24"/>
+        </w:rPr>
+        <w:t xml:space="preserve">A Stats menüpont alatt különböző kimutatásokat tekinthetünk meg, ahol megjelenítjük a Highscore-t, azt, hogy mennyiszer haltunk meg, illetve, hogy hány itemet sikerült összeszednünk. </w:t>
+      </w:r>
+    </w:p>
+    <w:p>
+      <w:pPr>
+        <w:rPr>
+          <w:sz w:val="24"/>
+          <w:szCs w:val="24"/>
+        </w:rPr>
+      </w:pPr>
+      <w:r>
+        <w:rPr>
+          <w:sz w:val="24"/>
+          <w:szCs w:val="24"/>
+        </w:rPr>
+        <w:t xml:space="preserve">Az Options menüpontban a zenét tudjuk ki/bekapcsolni, illetve, hogy melyik billentyűket mire szeretnénk használni. </w:t>
+      </w:r>
+    </w:p>
+    <w:p>
+      <w:pPr>
+        <w:rPr>
+          <w:sz w:val="24"/>
+          <w:szCs w:val="24"/>
+        </w:rPr>
+      </w:pPr>
+      <w:r>
+        <w:rPr>
+          <w:sz w:val="24"/>
+          <w:szCs w:val="24"/>
+        </w:rPr>
+        <w:t xml:space="preserve">Az Exit game-el pedig kiléphetünk a játékból. </w:t>
+      </w:r>
+    </w:p>
+    <w:p>
+      <w:pPr>
+        <w:rPr>
+          <w:sz w:val="24"/>
+          <w:szCs w:val="24"/>
+        </w:rPr>
+      </w:pPr>
+      <w:r>
+        <w:rPr>
+          <w:sz w:val="24"/>
+          <w:szCs w:val="24"/>
+        </w:rPr>
+        <w:br w:type="page"/>
+      </w:r>
+    </w:p>
+    <w:p>
+      <w:pPr>
+        <w:rPr>
+          <w:sz w:val="24"/>
+          <w:szCs w:val="24"/>
+        </w:rPr>
+      </w:pPr>
+      <w:r>
+        <w:rPr>
+          <w:sz w:val="24"/>
+          <w:szCs w:val="24"/>
+        </w:rPr>
+        <w:lastRenderedPageBreak/>
+        <w:t>Játék Use</w:t>
+      </w:r>
       <w:r>
         <w:rPr>
           <w:sz w:val="24"/>
@@ -55,536 +299,12 @@
         </w:rPr>
         <w:t xml:space="preserve"> </w:t>
       </w:r>
-      <w:proofErr w:type="spellStart"/>
-      <w:r>
-        <w:rPr>
-          <w:sz w:val="24"/>
-          <w:szCs w:val="24"/>
-        </w:rPr>
-        <w:t>freedom</w:t>
-      </w:r>
-      <w:proofErr w:type="spellEnd"/>
-    </w:p>
-    <w:p>
-      <w:pPr>
-        <w:rPr>
-          <w:sz w:val="24"/>
-          <w:szCs w:val="24"/>
-        </w:rPr>
-      </w:pPr>
-      <w:r>
-        <w:rPr>
-          <w:sz w:val="24"/>
-          <w:szCs w:val="24"/>
-        </w:rPr>
-        <w:t xml:space="preserve">Rétegek: Megjelenítő réteg, Modell, Logika, </w:t>
-      </w:r>
-      <w:proofErr w:type="spellStart"/>
-      <w:r>
-        <w:rPr>
-          <w:sz w:val="24"/>
-          <w:szCs w:val="24"/>
-        </w:rPr>
-        <w:t>Repo</w:t>
-      </w:r>
-      <w:proofErr w:type="spellEnd"/>
-    </w:p>
-    <w:p>
-      <w:pPr>
-        <w:rPr>
-          <w:sz w:val="24"/>
-          <w:szCs w:val="24"/>
-        </w:rPr>
-      </w:pPr>
-      <w:r>
-        <w:rPr>
-          <w:sz w:val="24"/>
-          <w:szCs w:val="24"/>
-        </w:rPr>
-        <w:t xml:space="preserve">Koncepció terv, hogy hogyan néz ki egy - egy része a játéknak. </w:t>
-      </w:r>
-    </w:p>
-    <w:p>
-      <w:pPr>
-        <w:rPr>
-          <w:sz w:val="24"/>
-          <w:szCs w:val="24"/>
-        </w:rPr>
-      </w:pPr>
-      <w:r>
-        <w:rPr>
-          <w:sz w:val="24"/>
-          <w:szCs w:val="24"/>
-        </w:rPr>
-        <w:t>Sztori:</w:t>
-      </w:r>
-    </w:p>
-    <w:p>
-      <w:pPr>
-        <w:rPr>
-          <w:sz w:val="24"/>
-          <w:szCs w:val="24"/>
-        </w:rPr>
-      </w:pPr>
-      <w:r>
-        <w:rPr>
-          <w:sz w:val="24"/>
-          <w:szCs w:val="24"/>
-        </w:rPr>
-        <w:t xml:space="preserve">A játék sztoriját, kisebb módosítással, a </w:t>
-      </w:r>
-      <w:proofErr w:type="spellStart"/>
-      <w:r>
-        <w:rPr>
-          <w:sz w:val="24"/>
-          <w:szCs w:val="24"/>
-        </w:rPr>
-        <w:t>Binding</w:t>
-      </w:r>
-      <w:proofErr w:type="spellEnd"/>
-      <w:r>
-        <w:rPr>
-          <w:sz w:val="24"/>
-          <w:szCs w:val="24"/>
-        </w:rPr>
-        <w:t xml:space="preserve"> of Isaac-</w:t>
-      </w:r>
-      <w:proofErr w:type="spellStart"/>
-      <w:r>
-        <w:rPr>
-          <w:sz w:val="24"/>
-          <w:szCs w:val="24"/>
-        </w:rPr>
-        <w:t>ből</w:t>
-      </w:r>
-      <w:proofErr w:type="spellEnd"/>
-      <w:r>
-        <w:rPr>
-          <w:sz w:val="24"/>
-          <w:szCs w:val="24"/>
-        </w:rPr>
-        <w:t xml:space="preserve"> vettük. Itt is szörnyek ellen kell harcolni, illetve a főgonosz majd a mami lesz, aki le akarja vadászni főhősünket, mert nem lett meg a programozás 4 tárgya. </w:t>
-      </w:r>
-    </w:p>
-    <w:p>
-      <w:pPr>
-        <w:rPr>
-          <w:sz w:val="24"/>
-          <w:szCs w:val="24"/>
-        </w:rPr>
-      </w:pPr>
-      <w:r>
-        <w:rPr>
-          <w:sz w:val="24"/>
-          <w:szCs w:val="24"/>
-        </w:rPr>
-        <w:t xml:space="preserve">A játék: </w:t>
-      </w:r>
-    </w:p>
-    <w:p>
-      <w:pPr>
-        <w:rPr>
-          <w:sz w:val="24"/>
-          <w:szCs w:val="24"/>
-        </w:rPr>
-      </w:pPr>
-      <w:r>
-        <w:rPr>
-          <w:sz w:val="24"/>
-          <w:szCs w:val="24"/>
-        </w:rPr>
-        <w:t xml:space="preserve">A játék elején találkozunk a kezdőképernyővel, amin a Press start gomb van, ezzel indítjuk a játékot. </w:t>
-      </w:r>
-    </w:p>
-    <w:p>
-      <w:pPr>
-        <w:rPr>
-          <w:sz w:val="24"/>
-          <w:szCs w:val="24"/>
-        </w:rPr>
-      </w:pPr>
-      <w:r>
-        <w:rPr>
-          <w:sz w:val="24"/>
-          <w:szCs w:val="24"/>
-        </w:rPr>
-        <w:t>Ezután a menüben találjuk magunka, ahol kiválaszthatjuk, hogy mit szeretnénk csinálni a következőkben. A választható opciók: Új játék, utolsó játék folytatása, különböző statisztikák megtekintése, beállítások és játékból való kilépés.</w:t>
-      </w:r>
-    </w:p>
-    <w:p>
-      <w:pPr>
-        <w:rPr>
-          <w:sz w:val="24"/>
-          <w:szCs w:val="24"/>
-        </w:rPr>
-      </w:pPr>
-      <w:r>
-        <w:rPr>
-          <w:sz w:val="24"/>
-          <w:szCs w:val="24"/>
-        </w:rPr>
-        <w:t xml:space="preserve">A New </w:t>
-      </w:r>
-      <w:proofErr w:type="spellStart"/>
-      <w:r>
-        <w:rPr>
-          <w:sz w:val="24"/>
-          <w:szCs w:val="24"/>
-        </w:rPr>
-        <w:t>Run</w:t>
-      </w:r>
-      <w:proofErr w:type="spellEnd"/>
-      <w:r>
-        <w:rPr>
-          <w:sz w:val="24"/>
-          <w:szCs w:val="24"/>
-        </w:rPr>
-        <w:t xml:space="preserve"> menüpontra kattintva elindul egy háttérsztori, amiben megjelenítjük, hogy mi is a kerettörténete a játéknak. Majd ezután belépünk a kezdőszobába, ahol még nincsenek ellenségek. Ez csak felkészít minket a nagy megmérettetésre. Ezt követően két féle lehetőségünk van, vagy továbbmegyünk a következő szobába, ahol a billentyűket és irányokat tudjuk tesztelni, vagy belépünk a </w:t>
-      </w:r>
-      <w:proofErr w:type="spellStart"/>
-      <w:r>
-        <w:rPr>
-          <w:sz w:val="24"/>
-          <w:szCs w:val="24"/>
-        </w:rPr>
-        <w:t>paused</w:t>
-      </w:r>
-      <w:proofErr w:type="spellEnd"/>
-      <w:r>
-        <w:rPr>
-          <w:sz w:val="24"/>
-          <w:szCs w:val="24"/>
-        </w:rPr>
-        <w:t xml:space="preserve"> </w:t>
-      </w:r>
-      <w:proofErr w:type="spellStart"/>
-      <w:r>
-        <w:rPr>
-          <w:sz w:val="24"/>
-          <w:szCs w:val="24"/>
-        </w:rPr>
-        <w:t>menu</w:t>
-      </w:r>
-      <w:proofErr w:type="spellEnd"/>
-      <w:r>
-        <w:rPr>
-          <w:sz w:val="24"/>
-          <w:szCs w:val="24"/>
-        </w:rPr>
-        <w:t xml:space="preserve">-be, ahol ki tudunk lépni a főmenübe, vagy a beállításokba. Illetve különböző statisztikákat tudunk megtekinteni az eddigi játékunkkal kapcsolatban. </w:t>
-      </w:r>
-    </w:p>
-    <w:p>
-      <w:pPr>
-        <w:rPr>
-          <w:sz w:val="24"/>
-          <w:szCs w:val="24"/>
-        </w:rPr>
-      </w:pPr>
-      <w:r>
-        <w:rPr>
-          <w:sz w:val="24"/>
-          <w:szCs w:val="24"/>
-        </w:rPr>
-        <w:t xml:space="preserve">A </w:t>
-      </w:r>
-      <w:proofErr w:type="spellStart"/>
-      <w:r>
-        <w:rPr>
-          <w:sz w:val="24"/>
-          <w:szCs w:val="24"/>
-        </w:rPr>
-        <w:t>Try</w:t>
-      </w:r>
-      <w:proofErr w:type="spellEnd"/>
-      <w:r>
-        <w:rPr>
-          <w:sz w:val="24"/>
-          <w:szCs w:val="24"/>
-        </w:rPr>
-        <w:t xml:space="preserve"> </w:t>
-      </w:r>
-      <w:proofErr w:type="spellStart"/>
-      <w:r>
-        <w:rPr>
-          <w:sz w:val="24"/>
-          <w:szCs w:val="24"/>
-        </w:rPr>
-        <w:t>the</w:t>
-      </w:r>
-      <w:proofErr w:type="spellEnd"/>
-      <w:r>
-        <w:rPr>
-          <w:sz w:val="24"/>
-          <w:szCs w:val="24"/>
-        </w:rPr>
-        <w:t xml:space="preserve"> </w:t>
-      </w:r>
-      <w:proofErr w:type="spellStart"/>
-      <w:r>
-        <w:rPr>
-          <w:sz w:val="24"/>
-          <w:szCs w:val="24"/>
-        </w:rPr>
-        <w:t>controlls</w:t>
-      </w:r>
-      <w:proofErr w:type="spellEnd"/>
-      <w:r>
-        <w:rPr>
-          <w:sz w:val="24"/>
-          <w:szCs w:val="24"/>
-        </w:rPr>
-        <w:t xml:space="preserve"> szoba után tovább megyünk a következő szobára, ahol már ellenségekkel találkozhatunk és harcolhatunk, </w:t>
-      </w:r>
-      <w:proofErr w:type="spellStart"/>
-      <w:r>
-        <w:rPr>
-          <w:sz w:val="24"/>
-          <w:szCs w:val="24"/>
-        </w:rPr>
-        <w:t>itemeket</w:t>
-      </w:r>
-      <w:proofErr w:type="spellEnd"/>
-      <w:r>
-        <w:rPr>
-          <w:sz w:val="24"/>
-          <w:szCs w:val="24"/>
-        </w:rPr>
-        <w:t xml:space="preserve"> tudunk felvenni, amik erősítenek minket, vagy meghalunk. Ekkor megjelenik a meghaltunk képernyő, mindenünket elfesztjük, és ezután vagy újrakezdjük a játékot, vagy visszatérünk a menübe. </w:t>
-      </w:r>
-    </w:p>
-    <w:p>
-      <w:pPr>
-        <w:rPr>
-          <w:sz w:val="24"/>
-          <w:szCs w:val="24"/>
-        </w:rPr>
-      </w:pPr>
-      <w:r>
-        <w:rPr>
-          <w:sz w:val="24"/>
-          <w:szCs w:val="24"/>
-        </w:rPr>
-        <w:t xml:space="preserve">Ha minden szobán és szinten átverekedtük magunkat, akkor utána megnyertük a játékot. Ezután új játékot kezdhetünk, vagy visszatérhetünk a menübe. </w:t>
-      </w:r>
-    </w:p>
-    <w:p>
-      <w:pPr>
-        <w:rPr>
-          <w:sz w:val="24"/>
-          <w:szCs w:val="24"/>
-        </w:rPr>
-      </w:pPr>
-      <w:r>
-        <w:rPr>
-          <w:sz w:val="24"/>
-          <w:szCs w:val="24"/>
-        </w:rPr>
-        <w:t xml:space="preserve">A </w:t>
-      </w:r>
-      <w:proofErr w:type="spellStart"/>
-      <w:r>
-        <w:rPr>
-          <w:sz w:val="24"/>
-          <w:szCs w:val="24"/>
-        </w:rPr>
-        <w:t>Continue</w:t>
-      </w:r>
-      <w:proofErr w:type="spellEnd"/>
-      <w:r>
-        <w:rPr>
-          <w:sz w:val="24"/>
-          <w:szCs w:val="24"/>
-        </w:rPr>
-        <w:t xml:space="preserve"> menüpontban az utoljára félbehagyott játékot tudjuk folytatni. </w:t>
-      </w:r>
-    </w:p>
-    <w:p>
-      <w:pPr>
-        <w:rPr>
-          <w:sz w:val="24"/>
-          <w:szCs w:val="24"/>
-        </w:rPr>
-      </w:pPr>
-      <w:r>
-        <w:rPr>
-          <w:sz w:val="24"/>
-          <w:szCs w:val="24"/>
-        </w:rPr>
-        <w:t xml:space="preserve">A </w:t>
-      </w:r>
-      <w:proofErr w:type="spellStart"/>
-      <w:r>
-        <w:rPr>
-          <w:sz w:val="24"/>
-          <w:szCs w:val="24"/>
-        </w:rPr>
-        <w:t>Stats</w:t>
-      </w:r>
-      <w:proofErr w:type="spellEnd"/>
-      <w:r>
-        <w:rPr>
-          <w:sz w:val="24"/>
-          <w:szCs w:val="24"/>
-        </w:rPr>
-        <w:t xml:space="preserve"> menüpont alatt különböző kimutatásokat tekinthetünk meg, ahol megjelenítjük a </w:t>
-      </w:r>
-      <w:proofErr w:type="spellStart"/>
-      <w:r>
-        <w:rPr>
-          <w:sz w:val="24"/>
-          <w:szCs w:val="24"/>
-        </w:rPr>
-        <w:t>Highscore</w:t>
-      </w:r>
-      <w:proofErr w:type="spellEnd"/>
-      <w:r>
-        <w:rPr>
-          <w:sz w:val="24"/>
-          <w:szCs w:val="24"/>
-        </w:rPr>
-        <w:t xml:space="preserve">-t, azt, hogy mennyiszer haltunk meg, illetve, hogy hány </w:t>
-      </w:r>
-      <w:proofErr w:type="spellStart"/>
-      <w:r>
-        <w:rPr>
-          <w:sz w:val="24"/>
-          <w:szCs w:val="24"/>
-        </w:rPr>
-        <w:t>itemet</w:t>
-      </w:r>
-      <w:proofErr w:type="spellEnd"/>
-      <w:r>
-        <w:rPr>
-          <w:sz w:val="24"/>
-          <w:szCs w:val="24"/>
-        </w:rPr>
-        <w:t xml:space="preserve"> sikerült összeszednünk. </w:t>
-      </w:r>
-    </w:p>
-    <w:p>
-      <w:pPr>
-        <w:rPr>
-          <w:sz w:val="24"/>
-          <w:szCs w:val="24"/>
-        </w:rPr>
-      </w:pPr>
-      <w:r>
-        <w:rPr>
-          <w:sz w:val="24"/>
-          <w:szCs w:val="24"/>
-        </w:rPr>
-        <w:t xml:space="preserve">Az </w:t>
-      </w:r>
-      <w:proofErr w:type="spellStart"/>
-      <w:r>
-        <w:rPr>
-          <w:sz w:val="24"/>
-          <w:szCs w:val="24"/>
-        </w:rPr>
-        <w:t>Options</w:t>
-      </w:r>
-      <w:proofErr w:type="spellEnd"/>
-      <w:r>
-        <w:rPr>
-          <w:sz w:val="24"/>
-          <w:szCs w:val="24"/>
-        </w:rPr>
-        <w:t xml:space="preserve"> menüpontban a zenét tudjuk ki/bekapcsolni, illetve, hogy melyik billentyűket mire szeretnénk használni. </w:t>
-      </w:r>
-    </w:p>
-    <w:p>
-      <w:pPr>
-        <w:rPr>
-          <w:sz w:val="24"/>
-          <w:szCs w:val="24"/>
-        </w:rPr>
-      </w:pPr>
-      <w:r>
-        <w:rPr>
-          <w:sz w:val="24"/>
-          <w:szCs w:val="24"/>
-        </w:rPr>
-        <w:t xml:space="preserve">Az </w:t>
-      </w:r>
-      <w:proofErr w:type="spellStart"/>
-      <w:r>
-        <w:rPr>
-          <w:sz w:val="24"/>
-          <w:szCs w:val="24"/>
-        </w:rPr>
-        <w:t>Exit</w:t>
-      </w:r>
-      <w:proofErr w:type="spellEnd"/>
-      <w:r>
-        <w:rPr>
-          <w:sz w:val="24"/>
-          <w:szCs w:val="24"/>
-        </w:rPr>
-        <w:t xml:space="preserve"> game-el pedig kiléphetünk a játékból. </w:t>
-      </w:r>
-    </w:p>
-    <w:p>
-      <w:pPr>
-        <w:rPr>
-          <w:sz w:val="24"/>
-          <w:szCs w:val="24"/>
-        </w:rPr>
-      </w:pPr>
-      <w:r>
-        <w:rPr>
-          <w:sz w:val="24"/>
-          <w:szCs w:val="24"/>
-        </w:rPr>
-        <w:br w:type="page"/>
-      </w:r>
-    </w:p>
-    <w:p>
-      <w:pPr>
-        <w:rPr>
-          <w:sz w:val="24"/>
-          <w:szCs w:val="24"/>
-        </w:rPr>
-      </w:pPr>
-      <w:r>
-        <w:rPr>
-          <w:sz w:val="24"/>
-          <w:szCs w:val="24"/>
-        </w:rPr>
-        <w:lastRenderedPageBreak/>
-        <w:t xml:space="preserve">Játék </w:t>
-      </w:r>
-      <w:proofErr w:type="spellStart"/>
-      <w:r>
-        <w:rPr>
-          <w:sz w:val="24"/>
-          <w:szCs w:val="24"/>
-        </w:rPr>
-        <w:t>Use</w:t>
-      </w:r>
-      <w:proofErr w:type="spellEnd"/>
-      <w:r>
-        <w:rPr>
-          <w:sz w:val="24"/>
-          <w:szCs w:val="24"/>
-        </w:rPr>
-        <w:t xml:space="preserve"> </w:t>
-      </w:r>
-      <w:proofErr w:type="spellStart"/>
-      <w:r>
-        <w:rPr>
-          <w:sz w:val="24"/>
-          <w:szCs w:val="24"/>
-        </w:rPr>
-        <w:t>Case</w:t>
-      </w:r>
-      <w:proofErr w:type="spellEnd"/>
-      <w:r>
-        <w:rPr>
-          <w:sz w:val="24"/>
-          <w:szCs w:val="24"/>
-        </w:rPr>
-        <w:t xml:space="preserve"> diagramja:</w:t>
+      <w:r>
+        <w:rPr>
+          <w:sz w:val="24"/>
+          <w:szCs w:val="24"/>
+        </w:rPr>
+        <w:t>Case diagramja:</w:t>
       </w:r>
     </w:p>
     <w:p/>
@@ -684,23 +404,7 @@
           <w:szCs w:val="24"/>
         </w:rPr>
         <w:lastRenderedPageBreak/>
-        <w:t xml:space="preserve">A játék </w:t>
-      </w:r>
-      <w:proofErr w:type="spellStart"/>
-      <w:r>
-        <w:rPr>
-          <w:sz w:val="24"/>
-          <w:szCs w:val="24"/>
-        </w:rPr>
-        <w:t>Rétegei</w:t>
-      </w:r>
-      <w:proofErr w:type="spellEnd"/>
-      <w:r>
-        <w:rPr>
-          <w:sz w:val="24"/>
-          <w:szCs w:val="24"/>
-        </w:rPr>
-        <w:t xml:space="preserve"> és Osztályai: </w:t>
+        <w:t xml:space="preserve">A játék Rétegei és Osztályai: </w:t>
       </w:r>
     </w:p>
     <w:p>
@@ -933,11 +637,9 @@
       <w:r>
         <w:t>A Fő karakter: (</w:t>
       </w:r>
-      <w:proofErr w:type="spellStart"/>
-      <w:r>
-        <w:t>Dobby</w:t>
-      </w:r>
-      <w:proofErr w:type="spellEnd"/>
+      <w:r>
+        <w:t>Gobby</w:t>
+      </w:r>
       <w:r>
         <w:t>)</w:t>
       </w:r>
@@ -1785,6 +1487,15 @@
 </file>
 
 <file path=customXml/item2.xml><?xml version="1.0" encoding="utf-8"?>
+<?mso-contentType ?>
+<FormTemplates xmlns="http://schemas.microsoft.com/sharepoint/v3/contenttype/forms">
+  <Display>DocumentLibraryForm</Display>
+  <Edit>DocumentLibraryForm</Edit>
+  <New>DocumentLibraryForm</New>
+</FormTemplates>
+</file>
+
+<file path=customXml/item3.xml><?xml version="1.0" encoding="utf-8"?>
 <ct:contentTypeSchema xmlns:ct="http://schemas.microsoft.com/office/2006/metadata/contentType" xmlns:ma="http://schemas.microsoft.com/office/2006/metadata/properties/metaAttributes" ct:_="" ma:_="" ma:contentTypeName="Dokumentum" ma:contentTypeID="0x01010081A46B0BDB22B848A26F923A7741AD82" ma:contentTypeVersion="8" ma:contentTypeDescription="Új dokumentum létrehozása." ma:contentTypeScope="" ma:versionID="0344539ffa0c3a89ea451090a3a7e733">
   <xsd:schema xmlns:xsd="http://www.w3.org/2001/XMLSchema" xmlns:xs="http://www.w3.org/2001/XMLSchema" xmlns:p="http://schemas.microsoft.com/office/2006/metadata/properties" xmlns:ns2="e299f8b0-c8a0-4d09-96f9-01a0a6994996" targetNamespace="http://schemas.microsoft.com/office/2006/metadata/properties" ma:root="true" ma:fieldsID="7fd047af0b9660ccd65dd10ea482ae49" ns2:_="">
     <xsd:import namespace="e299f8b0-c8a0-4d09-96f9-01a0a6994996"/>
@@ -1956,15 +1667,6 @@
 </ct:contentTypeSchema>
 </file>
 
-<file path=customXml/item3.xml><?xml version="1.0" encoding="utf-8"?>
-<?mso-contentType ?>
-<FormTemplates xmlns="http://schemas.microsoft.com/sharepoint/v3/contenttype/forms">
-  <Display>DocumentLibraryForm</Display>
-  <Edit>DocumentLibraryForm</Edit>
-  <New>DocumentLibraryForm</New>
-</FormTemplates>
-</file>
-
 <file path=customXml/itemProps1.xml><?xml version="1.0" encoding="utf-8"?>
 <ds:datastoreItem xmlns:ds="http://schemas.openxmlformats.org/officeDocument/2006/customXml" ds:itemID="{D83EBBB2-64EA-4E7F-8758-51FBEB669EC0}">
   <ds:schemaRefs>
@@ -1975,6 +1677,14 @@
 </file>
 
 <file path=customXml/itemProps2.xml><?xml version="1.0" encoding="utf-8"?>
+<ds:datastoreItem xmlns:ds="http://schemas.openxmlformats.org/officeDocument/2006/customXml" ds:itemID="{66D9FE4E-E539-4763-8399-CAA24F6D93CB}">
+  <ds:schemaRefs>
+    <ds:schemaRef ds:uri="http://schemas.microsoft.com/sharepoint/v3/contenttype/forms"/>
+  </ds:schemaRefs>
+</ds:datastoreItem>
+</file>
+
+<file path=customXml/itemProps3.xml><?xml version="1.0" encoding="utf-8"?>
 <ds:datastoreItem xmlns:ds="http://schemas.openxmlformats.org/officeDocument/2006/customXml" ds:itemID="{CCA2C6FE-CCF8-40E7-8282-F587A90ABE9C}">
   <ds:schemaRefs>
     <ds:schemaRef ds:uri="http://schemas.microsoft.com/office/2006/metadata/contentType"/>
@@ -1990,12 +1700,4 @@
     <ds:schemaRef ds:uri="http://schemas.microsoft.com/internal/obd"/>
   </ds:schemaRefs>
 </ds:datastoreItem>
-</file>
-
-<file path=customXml/itemProps3.xml><?xml version="1.0" encoding="utf-8"?>
-<ds:datastoreItem xmlns:ds="http://schemas.openxmlformats.org/officeDocument/2006/customXml" ds:itemID="{66D9FE4E-E539-4763-8399-CAA24F6D93CB}">
-  <ds:schemaRefs>
-    <ds:schemaRef ds:uri="http://schemas.microsoft.com/sharepoint/v3/contenttype/forms"/>
-  </ds:schemaRefs>
-</ds:datastoreItem>
 </file>
</xml_diff>